<commit_message>
Responded back to Dr Spector with progress so far but still need to inspect why numerical and analytic solutions do not line up
</commit_message>
<xml_diff>
--- a/docs/2021_10_21 - cohen test 1 Rahul.docx
+++ b/docs/2021_10_21 - cohen test 1 Rahul.docx
@@ -2452,13 +2452,14 @@
                 <w:sz w:val="32"/>
                 <w:szCs w:val="32"/>
               </w:rPr>
-              <m:t>N</m:t>
+              <m:t>n</m:t>
             </m:r>
           </m:sub>
         </m:sSub>
         <m:r>
           <w:rPr>
             <w:rFonts w:ascii="Cambria Math" w:eastAsiaTheme="minorEastAsia"/>
+            <w:color w:val="0070C0"/>
             <w:sz w:val="32"/>
             <w:szCs w:val="32"/>
           </w:rPr>
@@ -2470,6 +2471,7 @@
           </m:rPr>
           <w:rPr>
             <w:rFonts w:ascii="Cambria Math" w:eastAsiaTheme="minorEastAsia"/>
+            <w:color w:val="0070C0"/>
             <w:sz w:val="32"/>
             <w:szCs w:val="32"/>
           </w:rPr>
@@ -3408,6 +3410,7 @@
     <w:lsdException w:name="HTML Sample" w:semiHidden="1" w:unhideWhenUsed="1"/>
     <w:lsdException w:name="HTML Typewriter" w:semiHidden="1" w:unhideWhenUsed="1"/>
     <w:lsdException w:name="HTML Variable" w:semiHidden="1" w:unhideWhenUsed="1"/>
+    <w:lsdException w:name="Normal Table" w:semiHidden="1" w:unhideWhenUsed="1"/>
     <w:lsdException w:name="annotation subject" w:semiHidden="1" w:unhideWhenUsed="1"/>
     <w:lsdException w:name="No List" w:semiHidden="1" w:unhideWhenUsed="1"/>
     <w:lsdException w:name="Outline List 1" w:semiHidden="1" w:unhideWhenUsed="1"/>
@@ -3450,8 +3453,11 @@
     <w:lsdException w:name="Table Contemporary" w:semiHidden="1" w:unhideWhenUsed="1"/>
     <w:lsdException w:name="Table Elegant" w:semiHidden="1" w:unhideWhenUsed="1"/>
     <w:lsdException w:name="Table Professional" w:semiHidden="1" w:unhideWhenUsed="1"/>
+    <w:lsdException w:name="Table Subtle 1" w:semiHidden="1" w:unhideWhenUsed="1"/>
     <w:lsdException w:name="Table Subtle 2" w:semiHidden="1" w:unhideWhenUsed="1"/>
     <w:lsdException w:name="Table Web 1" w:semiHidden="1" w:unhideWhenUsed="1"/>
+    <w:lsdException w:name="Table Web 2" w:semiHidden="1" w:unhideWhenUsed="1"/>
+    <w:lsdException w:name="Table Web 3" w:semiHidden="1" w:unhideWhenUsed="1"/>
     <w:lsdException w:name="Balloon Text" w:semiHidden="1" w:unhideWhenUsed="1"/>
     <w:lsdException w:name="Table Grid" w:uiPriority="39"/>
     <w:lsdException w:name="Table Theme" w:semiHidden="1" w:unhideWhenUsed="1"/>

</xml_diff>